<commit_message>
Updated assignments and in class work
</commit_message>
<xml_diff>
--- a/Notes.docx
+++ b/Notes.docx
@@ -283,6 +283,7 @@
         </w:rPr>
         <w:t>DNS Server</w:t>
       </w:r>
+      <w:proofErr w:type="gramStart"/>
       <w:r>
         <w:rPr>
           <w:b/>
@@ -290,8 +291,9 @@
           <w:sz w:val="24"/>
           <w:szCs w:val="24"/>
         </w:rPr>
-        <w:t xml:space="preserve">-( Domain Name System) - Helps change the domain name into an IP address. </w:t>
-      </w:r>
+        <w:t>-( Domain</w:t>
+      </w:r>
+      <w:proofErr w:type="gramEnd"/>
       <w:r>
         <w:rPr>
           <w:b/>
@@ -299,28 +301,28 @@
           <w:sz w:val="24"/>
           <w:szCs w:val="24"/>
         </w:rPr>
-        <w:t xml:space="preserve"> </w:t>
-      </w:r>
-    </w:p>
-    <w:p>
-      <w:pPr>
-        <w:ind w:left="720" w:hanging="720"/>
+        <w:t xml:space="preserve"> Name System) - Helps change the domain name into an IP address. </w:t>
+      </w:r>
+      <w:r>
         <w:rPr>
           <w:b/>
           <w:bCs/>
           <w:sz w:val="24"/>
           <w:szCs w:val="24"/>
         </w:rPr>
-      </w:pPr>
-      <w:r>
+        <w:t xml:space="preserve"> </w:t>
+      </w:r>
+    </w:p>
+    <w:p>
+      <w:pPr>
+        <w:ind w:left="720" w:hanging="720"/>
         <w:rPr>
           <w:b/>
           <w:bCs/>
           <w:sz w:val="24"/>
           <w:szCs w:val="24"/>
         </w:rPr>
-        <w:t>Head Section in HTML gives you the header, top of the page.</w:t>
-      </w:r>
+      </w:pPr>
       <w:r>
         <w:rPr>
           <w:b/>
@@ -328,7 +330,36 @@
           <w:sz w:val="24"/>
           <w:szCs w:val="24"/>
         </w:rPr>
-        <w:t xml:space="preserve"> Holds the meta Information about the document. </w:t>
+        <w:t>Head Section in HTML gives you the header, top of the page.</w:t>
+      </w:r>
+      <w:r>
+        <w:rPr>
+          <w:b/>
+          <w:bCs/>
+          <w:sz w:val="24"/>
+          <w:szCs w:val="24"/>
+        </w:rPr>
+        <w:t xml:space="preserve"> Holds the </w:t>
+      </w:r>
+      <w:proofErr w:type="gramStart"/>
+      <w:r>
+        <w:rPr>
+          <w:b/>
+          <w:bCs/>
+          <w:sz w:val="24"/>
+          <w:szCs w:val="24"/>
+        </w:rPr>
+        <w:t>meta Information</w:t>
+      </w:r>
+      <w:proofErr w:type="gramEnd"/>
+      <w:r>
+        <w:rPr>
+          <w:b/>
+          <w:bCs/>
+          <w:sz w:val="24"/>
+          <w:szCs w:val="24"/>
+        </w:rPr>
+        <w:t xml:space="preserve"> about the document. </w:t>
       </w:r>
     </w:p>
     <w:p>
@@ -441,9 +472,9 @@
           <w:sz w:val="24"/>
           <w:szCs w:val="24"/>
         </w:rPr>
-        <w:t xml:space="preserve"> // html .</w:t>
-      </w:r>
-      <w:proofErr w:type="spellStart"/>
+        <w:t xml:space="preserve"> // </w:t>
+      </w:r>
+      <w:proofErr w:type="gramStart"/>
       <w:r>
         <w:rPr>
           <w:b/>
@@ -451,9 +482,20 @@
           <w:sz w:val="24"/>
           <w:szCs w:val="24"/>
         </w:rPr>
+        <w:t>html .</w:t>
+      </w:r>
+      <w:proofErr w:type="spellStart"/>
+      <w:r>
+        <w:rPr>
+          <w:b/>
+          <w:bCs/>
+          <w:sz w:val="24"/>
+          <w:szCs w:val="24"/>
+        </w:rPr>
         <w:t>hmtl</w:t>
       </w:r>
       <w:proofErr w:type="spellEnd"/>
+      <w:proofErr w:type="gramEnd"/>
       <w:r>
         <w:rPr>
           <w:b/>
@@ -634,21 +676,53 @@
           <w:sz w:val="24"/>
           <w:szCs w:val="24"/>
         </w:rPr>
-        <w:t>The tags to create a link that makes it clickable or  links to another page.</w:t>
-      </w:r>
-      <w:r>
-        <w:rPr>
-          <w:sz w:val="24"/>
-          <w:szCs w:val="24"/>
-        </w:rPr>
-        <w:t xml:space="preserve"> --- </w:t>
-      </w:r>
-      <w:r>
-        <w:rPr>
-          <w:sz w:val="24"/>
-          <w:szCs w:val="24"/>
-        </w:rPr>
-        <w:t xml:space="preserve"> &lt; a </w:t>
+        <w:t xml:space="preserve">The tags to create a link that makes it clickable </w:t>
+      </w:r>
+      <w:proofErr w:type="gramStart"/>
+      <w:r>
+        <w:rPr>
+          <w:sz w:val="24"/>
+          <w:szCs w:val="24"/>
+        </w:rPr>
+        <w:t>or  links</w:t>
+      </w:r>
+      <w:proofErr w:type="gramEnd"/>
+      <w:r>
+        <w:rPr>
+          <w:sz w:val="24"/>
+          <w:szCs w:val="24"/>
+        </w:rPr>
+        <w:t xml:space="preserve"> to another page.</w:t>
+      </w:r>
+      <w:r>
+        <w:rPr>
+          <w:sz w:val="24"/>
+          <w:szCs w:val="24"/>
+        </w:rPr>
+        <w:t xml:space="preserve"> </w:t>
+      </w:r>
+      <w:proofErr w:type="gramStart"/>
+      <w:r>
+        <w:rPr>
+          <w:sz w:val="24"/>
+          <w:szCs w:val="24"/>
+        </w:rPr>
+        <w:t xml:space="preserve">--- </w:t>
+      </w:r>
+      <w:r>
+        <w:rPr>
+          <w:sz w:val="24"/>
+          <w:szCs w:val="24"/>
+        </w:rPr>
+        <w:t xml:space="preserve"> &lt;</w:t>
+      </w:r>
+      <w:proofErr w:type="gramEnd"/>
+      <w:r>
+        <w:rPr>
+          <w:sz w:val="24"/>
+          <w:szCs w:val="24"/>
+        </w:rPr>
+        <w:t xml:space="preserve"> a </w:t>
       </w:r>
       <w:proofErr w:type="spellStart"/>
       <w:r>
@@ -706,7 +780,23 @@
           <w:sz w:val="24"/>
           <w:szCs w:val="24"/>
         </w:rPr>
-        <w:t xml:space="preserve"> blue and size 20 font.. </w:t>
+        <w:t xml:space="preserve"> blue and size 20 </w:t>
+      </w:r>
+      <w:proofErr w:type="gramStart"/>
+      <w:r>
+        <w:rPr>
+          <w:sz w:val="24"/>
+          <w:szCs w:val="24"/>
+        </w:rPr>
+        <w:t>font..</w:t>
+      </w:r>
+      <w:proofErr w:type="gramEnd"/>
+      <w:r>
+        <w:rPr>
+          <w:sz w:val="24"/>
+          <w:szCs w:val="24"/>
+        </w:rPr>
+        <w:t xml:space="preserve"> </w:t>
       </w:r>
       <w:r>
         <w:rPr>
@@ -872,7 +962,23 @@
           <w:sz w:val="24"/>
           <w:szCs w:val="24"/>
         </w:rPr>
-        <w:t xml:space="preserve">&gt; and &lt;h1&gt;;; what are block level tags; they add new blocks or lines. </w:t>
+        <w:t>&gt; and &lt;h1</w:t>
+      </w:r>
+      <w:proofErr w:type="gramStart"/>
+      <w:r>
+        <w:rPr>
+          <w:sz w:val="24"/>
+          <w:szCs w:val="24"/>
+        </w:rPr>
+        <w:t>&gt;;;</w:t>
+      </w:r>
+      <w:proofErr w:type="gramEnd"/>
+      <w:r>
+        <w:rPr>
+          <w:sz w:val="24"/>
+          <w:szCs w:val="24"/>
+        </w:rPr>
+        <w:t xml:space="preserve"> what are block level tags; they add new blocks or lines. </w:t>
       </w:r>
     </w:p>
     <w:p>
@@ -902,7 +1008,23 @@
           <w:sz w:val="24"/>
           <w:szCs w:val="24"/>
         </w:rPr>
-        <w:t xml:space="preserve">&lt;style&gt; embedded tag  -- h1 { color: blue; </w:t>
+        <w:t xml:space="preserve">&lt;style&gt; embedded </w:t>
+      </w:r>
+      <w:proofErr w:type="gramStart"/>
+      <w:r>
+        <w:rPr>
+          <w:sz w:val="24"/>
+          <w:szCs w:val="24"/>
+        </w:rPr>
+        <w:t>tag  --</w:t>
+      </w:r>
+      <w:proofErr w:type="gramEnd"/>
+      <w:r>
+        <w:rPr>
+          <w:sz w:val="24"/>
+          <w:szCs w:val="24"/>
+        </w:rPr>
+        <w:t xml:space="preserve"> h1 { color: blue; </w:t>
       </w:r>
       <w:proofErr w:type="spellStart"/>
       <w:r>
@@ -1039,7 +1161,25 @@
           <w:sz w:val="24"/>
           <w:szCs w:val="24"/>
         </w:rPr>
-        <w:t xml:space="preserve">Links have to work properly </w:t>
+        <w:t xml:space="preserve">Links </w:t>
+      </w:r>
+      <w:proofErr w:type="gramStart"/>
+      <w:r>
+        <w:rPr>
+          <w:rFonts w:cstheme="minorHAnsi"/>
+          <w:sz w:val="24"/>
+          <w:szCs w:val="24"/>
+        </w:rPr>
+        <w:t>have to</w:t>
+      </w:r>
+      <w:proofErr w:type="gramEnd"/>
+      <w:r>
+        <w:rPr>
+          <w:rFonts w:cstheme="minorHAnsi"/>
+          <w:sz w:val="24"/>
+          <w:szCs w:val="24"/>
+        </w:rPr>
+        <w:t xml:space="preserve"> work properly </w:t>
       </w:r>
     </w:p>
     <w:p>
@@ -1168,12 +1308,21 @@
           <w:szCs w:val="24"/>
         </w:rPr>
       </w:pPr>
-      <w:r>
-        <w:rPr>
-          <w:sz w:val="24"/>
-          <w:szCs w:val="24"/>
-        </w:rPr>
-        <w:t xml:space="preserve">.something is a class </w:t>
+      <w:proofErr w:type="gramStart"/>
+      <w:r>
+        <w:rPr>
+          <w:sz w:val="24"/>
+          <w:szCs w:val="24"/>
+        </w:rPr>
+        <w:t>.something</w:t>
+      </w:r>
+      <w:proofErr w:type="gramEnd"/>
+      <w:r>
+        <w:rPr>
+          <w:sz w:val="24"/>
+          <w:szCs w:val="24"/>
+        </w:rPr>
+        <w:t xml:space="preserve"> is a class </w:t>
       </w:r>
     </w:p>
     <w:p>
@@ -1219,7 +1368,15 @@
           <w:sz w:val="24"/>
           <w:szCs w:val="24"/>
         </w:rPr>
-        <w:t>Suppose you have the following CSS spec- &lt;style&gt; .</w:t>
+        <w:t>Suppose you have the following CSS spec- &lt;style</w:t>
+      </w:r>
+      <w:proofErr w:type="gramStart"/>
+      <w:r>
+        <w:rPr>
+          <w:sz w:val="24"/>
+          <w:szCs w:val="24"/>
+        </w:rPr>
+        <w:t>&gt; .</w:t>
       </w:r>
       <w:proofErr w:type="spellStart"/>
       <w:r>
@@ -1227,7 +1384,15 @@
           <w:sz w:val="24"/>
           <w:szCs w:val="24"/>
         </w:rPr>
-        <w:t>blue_stuff</w:t>
+        <w:t>blue</w:t>
+      </w:r>
+      <w:proofErr w:type="gramEnd"/>
+      <w:r>
+        <w:rPr>
+          <w:sz w:val="24"/>
+          <w:szCs w:val="24"/>
+        </w:rPr>
+        <w:t>_stuff</w:t>
       </w:r>
       <w:proofErr w:type="spellEnd"/>
       <w:r>
@@ -1250,7 +1415,23 @@
           <w:sz w:val="24"/>
           <w:szCs w:val="24"/>
         </w:rPr>
-        <w:t xml:space="preserve">How do you  make the following text use them – It’s the job that’s never started as takes longest to finish. </w:t>
+        <w:t xml:space="preserve">How do </w:t>
+      </w:r>
+      <w:proofErr w:type="gramStart"/>
+      <w:r>
+        <w:rPr>
+          <w:sz w:val="24"/>
+          <w:szCs w:val="24"/>
+        </w:rPr>
+        <w:t>you  make</w:t>
+      </w:r>
+      <w:proofErr w:type="gramEnd"/>
+      <w:r>
+        <w:rPr>
+          <w:sz w:val="24"/>
+          <w:szCs w:val="24"/>
+        </w:rPr>
+        <w:t xml:space="preserve"> the following text use them – It’s the job that’s never started as takes longest to finish. </w:t>
       </w:r>
       <w:r>
         <w:rPr>
@@ -1443,22 +1624,54 @@
           <w:sz w:val="24"/>
           <w:szCs w:val="24"/>
         </w:rPr>
-        <w:t>JPG – lossy ; designed specifically for true photographic reproduction</w:t>
-      </w:r>
-    </w:p>
-    <w:p>
-      <w:pPr>
-        <w:rPr>
-          <w:sz w:val="24"/>
-          <w:szCs w:val="24"/>
-        </w:rPr>
-      </w:pPr>
-      <w:r>
-        <w:rPr>
-          <w:sz w:val="24"/>
-          <w:szCs w:val="24"/>
-        </w:rPr>
-        <w:t xml:space="preserve">Gifs- lossless ; </w:t>
+        <w:t xml:space="preserve">JPG – </w:t>
+      </w:r>
+      <w:proofErr w:type="gramStart"/>
+      <w:r>
+        <w:rPr>
+          <w:sz w:val="24"/>
+          <w:szCs w:val="24"/>
+        </w:rPr>
+        <w:t>lossy ;</w:t>
+      </w:r>
+      <w:proofErr w:type="gramEnd"/>
+      <w:r>
+        <w:rPr>
+          <w:sz w:val="24"/>
+          <w:szCs w:val="24"/>
+        </w:rPr>
+        <w:t xml:space="preserve"> designed specifically for true photographic reproduction</w:t>
+      </w:r>
+    </w:p>
+    <w:p>
+      <w:pPr>
+        <w:rPr>
+          <w:sz w:val="24"/>
+          <w:szCs w:val="24"/>
+        </w:rPr>
+      </w:pPr>
+      <w:r>
+        <w:rPr>
+          <w:sz w:val="24"/>
+          <w:szCs w:val="24"/>
+        </w:rPr>
+        <w:t xml:space="preserve">Gifs- </w:t>
+      </w:r>
+      <w:proofErr w:type="gramStart"/>
+      <w:r>
+        <w:rPr>
+          <w:sz w:val="24"/>
+          <w:szCs w:val="24"/>
+        </w:rPr>
+        <w:t>lossless ;</w:t>
+      </w:r>
+      <w:proofErr w:type="gramEnd"/>
+      <w:r>
+        <w:rPr>
+          <w:sz w:val="24"/>
+          <w:szCs w:val="24"/>
+        </w:rPr>
+        <w:t xml:space="preserve"> </w:t>
       </w:r>
     </w:p>
     <w:p>
@@ -1492,12 +1705,21 @@
           <w:szCs w:val="24"/>
         </w:rPr>
       </w:pPr>
-      <w:r>
-        <w:rPr>
-          <w:sz w:val="24"/>
-          <w:szCs w:val="24"/>
-        </w:rPr>
-        <w:t xml:space="preserve">A:link; A:active; A:visited: </w:t>
+      <w:proofErr w:type="gramStart"/>
+      <w:r>
+        <w:rPr>
+          <w:sz w:val="24"/>
+          <w:szCs w:val="24"/>
+        </w:rPr>
+        <w:t>A:link</w:t>
+      </w:r>
+      <w:proofErr w:type="gramEnd"/>
+      <w:r>
+        <w:rPr>
+          <w:sz w:val="24"/>
+          <w:szCs w:val="24"/>
+        </w:rPr>
+        <w:t xml:space="preserve">; A:active; A:visited: </w:t>
       </w:r>
     </w:p>
     <w:p>
@@ -1566,7 +1788,23 @@
           <w:sz w:val="24"/>
           <w:szCs w:val="24"/>
         </w:rPr>
-        <w:t xml:space="preserve">What image format would be used to show logo with primary colors ? </w:t>
+        <w:t xml:space="preserve">What image format would be used to show logo with primary </w:t>
+      </w:r>
+      <w:proofErr w:type="gramStart"/>
+      <w:r>
+        <w:rPr>
+          <w:sz w:val="24"/>
+          <w:szCs w:val="24"/>
+        </w:rPr>
+        <w:t>colors ?</w:t>
+      </w:r>
+      <w:proofErr w:type="gramEnd"/>
+      <w:r>
+        <w:rPr>
+          <w:sz w:val="24"/>
+          <w:szCs w:val="24"/>
+        </w:rPr>
+        <w:t xml:space="preserve"> </w:t>
       </w:r>
     </w:p>
     <w:p>
@@ -1609,7 +1847,23 @@
           <w:sz w:val="24"/>
           <w:szCs w:val="24"/>
         </w:rPr>
-        <w:t xml:space="preserve">Which image file format is lossless ? </w:t>
+        <w:t xml:space="preserve">Which image file format is </w:t>
+      </w:r>
+      <w:proofErr w:type="gramStart"/>
+      <w:r>
+        <w:rPr>
+          <w:sz w:val="24"/>
+          <w:szCs w:val="24"/>
+        </w:rPr>
+        <w:t>lossless ?</w:t>
+      </w:r>
+      <w:proofErr w:type="gramEnd"/>
+      <w:r>
+        <w:rPr>
+          <w:sz w:val="24"/>
+          <w:szCs w:val="24"/>
+        </w:rPr>
+        <w:t xml:space="preserve"> </w:t>
       </w:r>
     </w:p>
     <w:p>
@@ -1700,8 +1954,17 @@
           <w:sz w:val="24"/>
           <w:szCs w:val="24"/>
         </w:rPr>
-        <w:t xml:space="preserve"> tag ?</w:t>
-      </w:r>
+        <w:t xml:space="preserve"> </w:t>
+      </w:r>
+      <w:proofErr w:type="gramStart"/>
+      <w:r>
+        <w:rPr>
+          <w:sz w:val="24"/>
+          <w:szCs w:val="24"/>
+        </w:rPr>
+        <w:t>tag ?</w:t>
+      </w:r>
+      <w:proofErr w:type="gramEnd"/>
     </w:p>
     <w:p>
       <w:pPr>
@@ -1808,7 +2071,23 @@
           <w:sz w:val="24"/>
           <w:szCs w:val="24"/>
         </w:rPr>
-        <w:t xml:space="preserve"> Margin: 20px 5px 25px 15px; </w:t>
+        <w:t xml:space="preserve"> Margin: 20px 5px 25px </w:t>
+      </w:r>
+      <w:proofErr w:type="gramStart"/>
+      <w:r>
+        <w:rPr>
+          <w:sz w:val="24"/>
+          <w:szCs w:val="24"/>
+        </w:rPr>
+        <w:t>15px;</w:t>
+      </w:r>
+      <w:proofErr w:type="gramEnd"/>
+      <w:r>
+        <w:rPr>
+          <w:sz w:val="24"/>
+          <w:szCs w:val="24"/>
+        </w:rPr>
+        <w:t xml:space="preserve"> </w:t>
       </w:r>
     </w:p>
     <w:p>
@@ -1860,14 +2139,30 @@
           <w:sz w:val="24"/>
           <w:szCs w:val="24"/>
         </w:rPr>
-        <w:t xml:space="preserve"> (takes it to the very top of its parent container) </w:t>
-      </w:r>
-      <w:r>
-        <w:rPr>
-          <w:sz w:val="24"/>
-          <w:szCs w:val="24"/>
-        </w:rPr>
-        <w:t xml:space="preserve"> take it out the flow of the content and would place it there. </w:t>
+        <w:t xml:space="preserve"> (takes it to the very top of its parent </w:t>
+      </w:r>
+      <w:proofErr w:type="gramStart"/>
+      <w:r>
+        <w:rPr>
+          <w:sz w:val="24"/>
+          <w:szCs w:val="24"/>
+        </w:rPr>
+        <w:t xml:space="preserve">container) </w:t>
+      </w:r>
+      <w:r>
+        <w:rPr>
+          <w:sz w:val="24"/>
+          <w:szCs w:val="24"/>
+        </w:rPr>
+        <w:t xml:space="preserve"> take</w:t>
+      </w:r>
+      <w:proofErr w:type="gramEnd"/>
+      <w:r>
+        <w:rPr>
+          <w:sz w:val="24"/>
+          <w:szCs w:val="24"/>
+        </w:rPr>
+        <w:t xml:space="preserve"> it out the flow of the content and would place it there. </w:t>
       </w:r>
     </w:p>
     <w:p>
@@ -1960,7 +2255,23 @@
           <w:sz w:val="24"/>
           <w:szCs w:val="24"/>
         </w:rPr>
-        <w:t xml:space="preserve"> pseudo class is :hover, it can be used to change a button’s color when the user’s pointer hovers over it. </w:t>
+        <w:t xml:space="preserve"> pseudo class </w:t>
+      </w:r>
+      <w:proofErr w:type="gramStart"/>
+      <w:r>
+        <w:rPr>
+          <w:sz w:val="24"/>
+          <w:szCs w:val="24"/>
+        </w:rPr>
+        <w:t>is :hover</w:t>
+      </w:r>
+      <w:proofErr w:type="gramEnd"/>
+      <w:r>
+        <w:rPr>
+          <w:sz w:val="24"/>
+          <w:szCs w:val="24"/>
+        </w:rPr>
+        <w:t xml:space="preserve">, it can be used to change a button’s color when the user’s pointer hovers over it. </w:t>
       </w:r>
     </w:p>
     <w:p>
@@ -2113,30 +2424,62 @@
           <w:sz w:val="24"/>
           <w:szCs w:val="24"/>
         </w:rPr>
-        <w:t xml:space="preserve">It only says world because the boxes are overlayed . </w:t>
-      </w:r>
-    </w:p>
-    <w:p>
-      <w:pPr>
-        <w:rPr>
-          <w:sz w:val="24"/>
-          <w:szCs w:val="24"/>
-        </w:rPr>
-      </w:pPr>
-    </w:p>
-    <w:p>
-      <w:pPr>
-        <w:rPr>
-          <w:sz w:val="24"/>
-          <w:szCs w:val="24"/>
-        </w:rPr>
-      </w:pPr>
-      <w:r>
-        <w:rPr>
-          <w:sz w:val="24"/>
-          <w:szCs w:val="24"/>
-        </w:rPr>
-        <w:t xml:space="preserve">Float is used for positioning that can be helpful, it would flow text to either the left or the right hand side of the page. </w:t>
+        <w:t xml:space="preserve">It only says world because the boxes are </w:t>
+      </w:r>
+      <w:proofErr w:type="gramStart"/>
+      <w:r>
+        <w:rPr>
+          <w:sz w:val="24"/>
+          <w:szCs w:val="24"/>
+        </w:rPr>
+        <w:t>overlayed .</w:t>
+      </w:r>
+      <w:proofErr w:type="gramEnd"/>
+      <w:r>
+        <w:rPr>
+          <w:sz w:val="24"/>
+          <w:szCs w:val="24"/>
+        </w:rPr>
+        <w:t xml:space="preserve"> </w:t>
+      </w:r>
+    </w:p>
+    <w:p>
+      <w:pPr>
+        <w:rPr>
+          <w:sz w:val="24"/>
+          <w:szCs w:val="24"/>
+        </w:rPr>
+      </w:pPr>
+    </w:p>
+    <w:p>
+      <w:pPr>
+        <w:rPr>
+          <w:sz w:val="24"/>
+          <w:szCs w:val="24"/>
+        </w:rPr>
+      </w:pPr>
+      <w:r>
+        <w:rPr>
+          <w:sz w:val="24"/>
+          <w:szCs w:val="24"/>
+        </w:rPr>
+        <w:t xml:space="preserve">Float is used for positioning that can be helpful, it would flow text to either the left or the </w:t>
+      </w:r>
+      <w:proofErr w:type="gramStart"/>
+      <w:r>
+        <w:rPr>
+          <w:sz w:val="24"/>
+          <w:szCs w:val="24"/>
+        </w:rPr>
+        <w:t>right hand</w:t>
+      </w:r>
+      <w:proofErr w:type="gramEnd"/>
+      <w:r>
+        <w:rPr>
+          <w:sz w:val="24"/>
+          <w:szCs w:val="24"/>
+        </w:rPr>
+        <w:t xml:space="preserve"> side of the page. </w:t>
       </w:r>
     </w:p>
     <w:p>
@@ -2238,7 +2581,23 @@
           <w:szCs w:val="24"/>
         </w:rPr>
         <w:lastRenderedPageBreak/>
-        <w:t>@media screen and  (max-width:400px) { .</w:t>
+        <w:t xml:space="preserve">@media screen </w:t>
+      </w:r>
+      <w:proofErr w:type="gramStart"/>
+      <w:r>
+        <w:rPr>
+          <w:sz w:val="24"/>
+          <w:szCs w:val="24"/>
+        </w:rPr>
+        <w:t>and  (</w:t>
+      </w:r>
+      <w:proofErr w:type="gramEnd"/>
+      <w:r>
+        <w:rPr>
+          <w:sz w:val="24"/>
+          <w:szCs w:val="24"/>
+        </w:rPr>
+        <w:t>max-width:400px) { .</w:t>
       </w:r>
       <w:proofErr w:type="spellStart"/>
       <w:r>
@@ -2391,7 +2750,15 @@
           <w:sz w:val="24"/>
           <w:szCs w:val="24"/>
         </w:rPr>
-        <w:t xml:space="preserve">&lt;div&gt; moon &lt;/div&gt; </w:t>
+        <w:t>&lt;div&gt; moon &lt;/div</w:t>
+      </w:r>
+      <w:proofErr w:type="gramStart"/>
+      <w:r>
+        <w:rPr>
+          <w:sz w:val="24"/>
+          <w:szCs w:val="24"/>
+        </w:rPr>
+        <w:t xml:space="preserve">&gt; </w:t>
       </w:r>
       <w:r>
         <w:rPr>
@@ -2407,7 +2774,17 @@
           <w:sz w:val="24"/>
           <w:szCs w:val="24"/>
         </w:rPr>
-        <w:t xml:space="preserve">Block tag </w:t>
+        <w:t>Block</w:t>
+      </w:r>
+      <w:proofErr w:type="gramEnd"/>
+      <w:r>
+        <w:rPr>
+          <w:b/>
+          <w:bCs/>
+          <w:sz w:val="24"/>
+          <w:szCs w:val="24"/>
+        </w:rPr>
+        <w:t xml:space="preserve"> tag </w:t>
       </w:r>
     </w:p>
     <w:p>
@@ -2488,7 +2865,23 @@
           <w:sz w:val="24"/>
           <w:szCs w:val="24"/>
         </w:rPr>
-        <w:t xml:space="preserve"> { overflow: ???; background-color: #333; }</w:t>
+        <w:t xml:space="preserve"> </w:t>
+      </w:r>
+      <w:proofErr w:type="gramStart"/>
+      <w:r>
+        <w:rPr>
+          <w:sz w:val="24"/>
+          <w:szCs w:val="24"/>
+        </w:rPr>
+        <w:t>{ overflow</w:t>
+      </w:r>
+      <w:proofErr w:type="gramEnd"/>
+      <w:r>
+        <w:rPr>
+          <w:sz w:val="24"/>
+          <w:szCs w:val="24"/>
+        </w:rPr>
+        <w:t>: ???; background-color: #333; }</w:t>
       </w:r>
     </w:p>
     <w:p>
@@ -2631,6 +3024,7 @@
           <w:szCs w:val="24"/>
         </w:rPr>
       </w:pPr>
+      <w:proofErr w:type="gramStart"/>
       <w:r>
         <w:rPr>
           <w:sz w:val="24"/>
@@ -2643,7 +3037,15 @@
           <w:sz w:val="24"/>
           <w:szCs w:val="24"/>
         </w:rPr>
-        <w:t xml:space="preserve">Hover color green </w:t>
+        <w:t>Hover</w:t>
+      </w:r>
+      <w:proofErr w:type="gramEnd"/>
+      <w:r>
+        <w:rPr>
+          <w:sz w:val="24"/>
+          <w:szCs w:val="24"/>
+        </w:rPr>
+        <w:t xml:space="preserve"> color green </w:t>
       </w:r>
     </w:p>
     <w:p>
@@ -2705,8 +3107,17 @@
           <w:sz w:val="24"/>
           <w:szCs w:val="24"/>
         </w:rPr>
-        <w:t>grid-template-columns:</w:t>
-      </w:r>
+        <w:t>grid-template-</w:t>
+      </w:r>
+      <w:proofErr w:type="gramStart"/>
+      <w:r>
+        <w:rPr>
+          <w:sz w:val="24"/>
+          <w:szCs w:val="24"/>
+        </w:rPr>
+        <w:t>columns:</w:t>
+      </w:r>
+      <w:proofErr w:type="gramEnd"/>
       <w:r>
         <w:rPr>
           <w:sz w:val="24"/>
@@ -2742,43 +3153,70 @@
           <w:szCs w:val="24"/>
         </w:rPr>
       </w:pPr>
-      <w:r>
-        <w:rPr>
-          <w:sz w:val="24"/>
-          <w:szCs w:val="24"/>
-        </w:rPr>
-        <w:t>.item5 {</w:t>
-      </w:r>
-    </w:p>
-    <w:p>
-      <w:pPr>
-        <w:rPr>
-          <w:sz w:val="24"/>
-          <w:szCs w:val="24"/>
-        </w:rPr>
-      </w:pPr>
-      <w:r>
-        <w:rPr>
-          <w:sz w:val="24"/>
-          <w:szCs w:val="24"/>
-        </w:rPr>
-        <w:t xml:space="preserve">  grid-column-start: 3;</w:t>
-      </w:r>
-    </w:p>
-    <w:p>
-      <w:pPr>
-        <w:rPr>
-          <w:sz w:val="24"/>
-          <w:szCs w:val="24"/>
-        </w:rPr>
-      </w:pPr>
-      <w:r>
-        <w:rPr>
-          <w:sz w:val="24"/>
-          <w:szCs w:val="24"/>
-        </w:rPr>
-        <w:t xml:space="preserve">  grid-column-end: 4;</w:t>
-      </w:r>
+      <w:proofErr w:type="gramStart"/>
+      <w:r>
+        <w:rPr>
+          <w:sz w:val="24"/>
+          <w:szCs w:val="24"/>
+        </w:rPr>
+        <w:t>.item</w:t>
+      </w:r>
+      <w:proofErr w:type="gramEnd"/>
+      <w:r>
+        <w:rPr>
+          <w:sz w:val="24"/>
+          <w:szCs w:val="24"/>
+        </w:rPr>
+        <w:t>5 {</w:t>
+      </w:r>
+    </w:p>
+    <w:p>
+      <w:pPr>
+        <w:rPr>
+          <w:sz w:val="24"/>
+          <w:szCs w:val="24"/>
+        </w:rPr>
+      </w:pPr>
+      <w:r>
+        <w:rPr>
+          <w:sz w:val="24"/>
+          <w:szCs w:val="24"/>
+        </w:rPr>
+        <w:t xml:space="preserve">  grid-column-start: </w:t>
+      </w:r>
+      <w:proofErr w:type="gramStart"/>
+      <w:r>
+        <w:rPr>
+          <w:sz w:val="24"/>
+          <w:szCs w:val="24"/>
+        </w:rPr>
+        <w:t>3;</w:t>
+      </w:r>
+      <w:proofErr w:type="gramEnd"/>
+    </w:p>
+    <w:p>
+      <w:pPr>
+        <w:rPr>
+          <w:sz w:val="24"/>
+          <w:szCs w:val="24"/>
+        </w:rPr>
+      </w:pPr>
+      <w:r>
+        <w:rPr>
+          <w:sz w:val="24"/>
+          <w:szCs w:val="24"/>
+        </w:rPr>
+        <w:t xml:space="preserve">  grid-column-end: </w:t>
+      </w:r>
+      <w:proofErr w:type="gramStart"/>
+      <w:r>
+        <w:rPr>
+          <w:sz w:val="24"/>
+          <w:szCs w:val="24"/>
+        </w:rPr>
+        <w:t>4;</w:t>
+      </w:r>
+      <w:proofErr w:type="gramEnd"/>
     </w:p>
     <w:p>
       <w:pPr>
@@ -2846,7 +3284,23 @@
           <w:sz w:val="28"/>
           <w:szCs w:val="28"/>
         </w:rPr>
-        <w:t xml:space="preserve">- Have to put all tags for a form under the form tag; Learned how to make new labels and ids for the forms. We also did a little bit more about the media query with grid. </w:t>
+        <w:t xml:space="preserve">- </w:t>
+      </w:r>
+      <w:proofErr w:type="gramStart"/>
+      <w:r>
+        <w:rPr>
+          <w:sz w:val="28"/>
+          <w:szCs w:val="28"/>
+        </w:rPr>
+        <w:t>Have to</w:t>
+      </w:r>
+      <w:proofErr w:type="gramEnd"/>
+      <w:r>
+        <w:rPr>
+          <w:sz w:val="28"/>
+          <w:szCs w:val="28"/>
+        </w:rPr>
+        <w:t xml:space="preserve"> put all tags for a form under the form tag; Learned how to make new labels and ids for the forms. We also did a little bit more about the media query with grid. </w:t>
       </w:r>
     </w:p>
     <w:p>
@@ -3023,9 +3477,20 @@
           <w:sz w:val="23"/>
           <w:szCs w:val="23"/>
         </w:rPr>
-        <w:t>background-color:yellow</w:t>
+        <w:t>background-</w:t>
+      </w:r>
+      <w:proofErr w:type="gramStart"/>
+      <w:r>
+        <w:rPr>
+          <w:rFonts w:ascii="Segoe UI" w:hAnsi="Segoe UI" w:cs="Segoe UI"/>
+          <w:color w:val="001A1E"/>
+          <w:sz w:val="23"/>
+          <w:szCs w:val="23"/>
+        </w:rPr>
+        <w:t>color:yellow</w:t>
       </w:r>
       <w:proofErr w:type="spellEnd"/>
+      <w:proofErr w:type="gramEnd"/>
       <w:r>
         <w:rPr>
           <w:rFonts w:ascii="Segoe UI" w:hAnsi="Segoe UI" w:cs="Segoe UI"/>
@@ -3075,7 +3540,27 @@
           <w:sz w:val="23"/>
           <w:szCs w:val="23"/>
         </w:rPr>
-        <w:t xml:space="preserve">It puts a column in the top left of the page that only goes out halfway. It is the color yellow and it has the “lorem ipsum” in it. </w:t>
+        <w:t xml:space="preserve">It puts a column in the top left of the page that only goes out halfway. It is the color </w:t>
+      </w:r>
+      <w:proofErr w:type="gramStart"/>
+      <w:r>
+        <w:rPr>
+          <w:rFonts w:ascii="Segoe UI" w:hAnsi="Segoe UI" w:cs="Segoe UI"/>
+          <w:color w:val="001A1E"/>
+          <w:sz w:val="23"/>
+          <w:szCs w:val="23"/>
+        </w:rPr>
+        <w:t>yellow</w:t>
+      </w:r>
+      <w:proofErr w:type="gramEnd"/>
+      <w:r>
+        <w:rPr>
+          <w:rFonts w:ascii="Segoe UI" w:hAnsi="Segoe UI" w:cs="Segoe UI"/>
+          <w:color w:val="001A1E"/>
+          <w:sz w:val="23"/>
+          <w:szCs w:val="23"/>
+        </w:rPr>
+        <w:t xml:space="preserve"> and it has the “lorem ipsum” in it. </w:t>
       </w:r>
     </w:p>
     <w:p>
@@ -4797,16 +5282,7 @@
           <w:sz w:val="23"/>
           <w:szCs w:val="23"/>
         </w:rPr>
-        <w:t xml:space="preserve"> (JS) code run? </w:t>
-      </w:r>
-      <w:r>
-        <w:rPr>
-          <w:rFonts w:ascii="Segoe UI" w:hAnsi="Segoe UI" w:cs="Segoe UI"/>
-          <w:color w:val="001A1E"/>
-          <w:sz w:val="23"/>
-          <w:szCs w:val="23"/>
-        </w:rPr>
-        <w:t xml:space="preserve"> </w:t>
+        <w:t xml:space="preserve"> (JS) code run?  </w:t>
       </w:r>
       <w:proofErr w:type="spellStart"/>
       <w:r>
@@ -4826,7 +5302,27 @@
           <w:sz w:val="23"/>
           <w:szCs w:val="23"/>
         </w:rPr>
-        <w:t xml:space="preserve"> is most often run on webpages inside the browser. </w:t>
+        <w:t xml:space="preserve"> is most often </w:t>
+      </w:r>
+      <w:proofErr w:type="gramStart"/>
+      <w:r>
+        <w:rPr>
+          <w:rFonts w:ascii="Segoe UI" w:hAnsi="Segoe UI" w:cs="Segoe UI"/>
+          <w:color w:val="001A1E"/>
+          <w:sz w:val="23"/>
+          <w:szCs w:val="23"/>
+        </w:rPr>
+        <w:t>run on</w:t>
+      </w:r>
+      <w:proofErr w:type="gramEnd"/>
+      <w:r>
+        <w:rPr>
+          <w:rFonts w:ascii="Segoe UI" w:hAnsi="Segoe UI" w:cs="Segoe UI"/>
+          <w:color w:val="001A1E"/>
+          <w:sz w:val="23"/>
+          <w:szCs w:val="23"/>
+        </w:rPr>
+        <w:t xml:space="preserve"> webpages inside the browser. </w:t>
       </w:r>
     </w:p>
     <w:p>
@@ -4848,16 +5344,27 @@
           <w:sz w:val="23"/>
           <w:szCs w:val="23"/>
         </w:rPr>
-        <w:t>2. What does it mean that JS is dynamically types language? </w:t>
-      </w:r>
-      <w:r>
-        <w:rPr>
-          <w:rFonts w:ascii="Segoe UI" w:hAnsi="Segoe UI" w:cs="Segoe UI"/>
-          <w:color w:val="001A1E"/>
-          <w:sz w:val="23"/>
-          <w:szCs w:val="23"/>
-        </w:rPr>
-        <w:t xml:space="preserve">You can create variables at runtime, and the type of variables is determined at runtime. </w:t>
+        <w:t xml:space="preserve">2. What does it mean that JS is dynamically </w:t>
+      </w:r>
+      <w:proofErr w:type="gramStart"/>
+      <w:r>
+        <w:rPr>
+          <w:rFonts w:ascii="Segoe UI" w:hAnsi="Segoe UI" w:cs="Segoe UI"/>
+          <w:color w:val="001A1E"/>
+          <w:sz w:val="23"/>
+          <w:szCs w:val="23"/>
+        </w:rPr>
+        <w:t>types</w:t>
+      </w:r>
+      <w:proofErr w:type="gramEnd"/>
+      <w:r>
+        <w:rPr>
+          <w:rFonts w:ascii="Segoe UI" w:hAnsi="Segoe UI" w:cs="Segoe UI"/>
+          <w:color w:val="001A1E"/>
+          <w:sz w:val="23"/>
+          <w:szCs w:val="23"/>
+        </w:rPr>
+        <w:t xml:space="preserve"> language? You can create variables at runtime, and the type of variables is determined at runtime. </w:t>
       </w:r>
     </w:p>
     <w:p>
@@ -4879,16 +5386,7 @@
           <w:sz w:val="23"/>
           <w:szCs w:val="23"/>
         </w:rPr>
-        <w:t>3. What is the difference between the JS values of null and undefined? </w:t>
-      </w:r>
-      <w:r>
-        <w:rPr>
-          <w:rFonts w:ascii="Segoe UI" w:hAnsi="Segoe UI" w:cs="Segoe UI"/>
-          <w:color w:val="001A1E"/>
-          <w:sz w:val="23"/>
-          <w:szCs w:val="23"/>
-        </w:rPr>
-        <w:t xml:space="preserve">Undefined refers to a variable that doesn’t exist, and it isn’t defined to be anything. Null is a variable that is defined but is missing a value. </w:t>
+        <w:t xml:space="preserve">3. What is the difference between the JS values of null and undefined? Undefined refers to a variable that doesn’t exist, and it isn’t defined to be anything. Null is a variable that is defined but is missing a value. </w:t>
       </w:r>
     </w:p>
     <w:p>
@@ -4910,16 +5408,27 @@
           <w:sz w:val="23"/>
           <w:szCs w:val="23"/>
         </w:rPr>
-        <w:t>4. What standard does JavaScript follow? (that is standardize by what standard)?</w:t>
-      </w:r>
-      <w:r>
-        <w:rPr>
-          <w:rFonts w:ascii="Segoe UI" w:hAnsi="Segoe UI" w:cs="Segoe UI"/>
-          <w:color w:val="001A1E"/>
-          <w:sz w:val="23"/>
-          <w:szCs w:val="23"/>
-        </w:rPr>
-        <w:t xml:space="preserve"> </w:t>
+        <w:t>4. What standard does JavaScript follow? (</w:t>
+      </w:r>
+      <w:proofErr w:type="gramStart"/>
+      <w:r>
+        <w:rPr>
+          <w:rFonts w:ascii="Segoe UI" w:hAnsi="Segoe UI" w:cs="Segoe UI"/>
+          <w:color w:val="001A1E"/>
+          <w:sz w:val="23"/>
+          <w:szCs w:val="23"/>
+        </w:rPr>
+        <w:t>that</w:t>
+      </w:r>
+      <w:proofErr w:type="gramEnd"/>
+      <w:r>
+        <w:rPr>
+          <w:rFonts w:ascii="Segoe UI" w:hAnsi="Segoe UI" w:cs="Segoe UI"/>
+          <w:color w:val="001A1E"/>
+          <w:sz w:val="23"/>
+          <w:szCs w:val="23"/>
+        </w:rPr>
+        <w:t xml:space="preserve"> is standardize by what standard)? </w:t>
       </w:r>
     </w:p>
     <w:p>
@@ -4943,6 +5452,24 @@
         </w:rPr>
         <w:lastRenderedPageBreak/>
         <w:t xml:space="preserve">ECMAScript Language Specification </w:t>
+      </w:r>
+    </w:p>
+    <w:p>
+      <w:pPr>
+        <w:pStyle w:val="NormalWeb"/>
+        <w:spacing w:before="0" w:beforeAutospacing="0" w:after="120" w:afterAutospacing="0"/>
+        <w:jc w:val="center"/>
+        <w:rPr>
+          <w:sz w:val="32"/>
+          <w:szCs w:val="32"/>
+        </w:rPr>
+      </w:pPr>
+      <w:r>
+        <w:rPr>
+          <w:sz w:val="32"/>
+          <w:szCs w:val="32"/>
+        </w:rPr>
+        <w:t>10/12/22</w:t>
       </w:r>
     </w:p>
     <w:p>

</xml_diff>